<commit_message>
letzter Versuch Fußnoten - fail
</commit_message>
<xml_diff>
--- a/docs/Die-Tafelstube.docx
+++ b/docs/Die-Tafelstube.docx
@@ -269,7 +269,7 @@
         <w:pStyle w:val="FirstParagraph"/>
       </w:pPr>
       <w:r>
-        <w:t xml:space="preserve">Östlich an den Rittersaal schließt ein großer, 1837 unterteilter Raum an, bei dem es sich um die einstige Tafelstube handelt.[1] Als Eckraum mit vier Doppelfenstern zur Gartenseite und weiteren drei Doppelfenstern zur Grabenseite erhielt die Tafelstube viel Licht. Auch konnte der Fürst von dort aus auf die Stadt und den Lustgarten blicken, der in der Renaissance dem Schloss südöstlich vorgelagert war.[2] Gemessen an der Größe des Raumes war die Tafelstube nicht sehr hoch. Die Decke mit kräftigen Unterzügen ruhte ursprünglich auf vier Stützen, deren Position einem Plan des 19. Jahrhunderts zu entnehmen ist. Die Fensternischen waren in Fortsetzung der Saaldekoration mit Roll- und Beschlagwerk stuckiert, wofür Christoph Limmerich in Frage kommt, der auch im Saal gearbeitet hat.</w:t>
+        <w:t xml:space="preserve">Östlich an den Rittersaal schließt ein großer, 1837 unterteilter Raum an, bei dem es sich um die einstige Tafelstube handelt.[^1] Als Eckraum mit vier Doppelfenstern zur Gartenseite und weiteren drei Doppelfenstern zur Grabenseite erhielt die Tafelstube viel Licht. Auch konnte der Fürst von dort aus auf die Stadt und den Lustgarten blicken, der in der Renaissance dem Schloss südöstlich vorgelagert war.[^2] Gemessen an der Größe des Raumes war die Tafelstube nicht sehr hoch. Die Decke mit kräftigen Unterzügen ruhte ursprünglich auf vier Stützen, deren Position einem Plan des 19. Jahrhunderts zu entnehmen ist. Die Fensternischen waren in Fortsetzung der Saaldekoration mit Roll- und Beschlagwerk stuckiert, wofür Christoph Limmerich in Frage kommt, der auch im Saal gearbeitet hat.</w:t>
       </w:r>
     </w:p>
     <w:p>
@@ -303,47 +303,47 @@
         <w:pStyle w:val="FirstParagraph"/>
       </w:pPr>
       <w:r>
-        <w:t xml:space="preserve">Im Inventar von 1625–27 wurde der Raum im Anschluss an den Saal als „Saalstube“ bezeichnet.[3] Die Wände waren mit 14 Ledertapeten beschlagen. Im Raum standen zwei längsrechtecke Tische, ein quadratischer Tisch und eine „große Landtafel“ sowie 31 Sessel mit Lederbezügen und goldenem Dekor.[4] Im Schadensinventar von 1639 wurde der Raum sodann als „Große Tafelstube“ geführt.[5]</w:t>
-      </w:r>
-    </w:p>
-    <w:p>
-      <w:pPr>
-        <w:pStyle w:val="BodyText"/>
-      </w:pPr>
-      <w:r>
-        <w:t xml:space="preserve">[1] Die Jahreszahl der Unterteilung: Merten, Weikersheim, o. J., S. 40; Fandrey, Weikersheim, 2010, S. 51.</w:t>
-      </w:r>
-    </w:p>
-    <w:p>
-      <w:pPr>
-        <w:pStyle w:val="BodyText"/>
-      </w:pPr>
-      <w:r>
-        <w:t xml:space="preserve">[2] Münzenmayer/Elfgang, Schlossgarten, 1999, Abb. S. 5.</w:t>
-      </w:r>
-    </w:p>
-    <w:p>
-      <w:pPr>
-        <w:pStyle w:val="BodyText"/>
-      </w:pPr>
-      <w:r>
-        <w:t xml:space="preserve">[3] Die Kenntnis dieses Inventars verdankt die Autorin Dinah Rottschäfer.</w:t>
-      </w:r>
-    </w:p>
-    <w:p>
-      <w:pPr>
-        <w:pStyle w:val="BodyText"/>
-      </w:pPr>
-      <w:r>
-        <w:t xml:space="preserve">[4] Ebd.</w:t>
-      </w:r>
-    </w:p>
-    <w:p>
-      <w:pPr>
-        <w:pStyle w:val="BodyText"/>
-      </w:pPr>
-      <w:r>
-        <w:t xml:space="preserve">[5] HZAN La 130 Bü 152, Schadensinventar von 1639. Die Kenntnis und die Transkription dieser Archivalie verdankt die Autorin Frieder Leipold. Zur Herausbildung der Tafelstube im deutschen Schlossbau der Renaissance: Hoppe, Tafelstube, 2007 (https://adw-goe.de/fileadmin/forschungsprojekte/resikom/dokumente/pdfs/HBII/S_97.pdf)</w:t>
+        <w:t xml:space="preserve">Im Inventar von 1625–27 wurde der Raum im Anschluss an den Saal als „Saalstube“ bezeichnet.[^3] Die Wände waren mit 14 Ledertapeten beschlagen. Im Raum standen zwei längsrechtecke Tische, ein quadratischer Tisch und eine „große Landtafel“ sowie 31 Sessel mit Lederbezügen und goldenem Dekor.[^4] Im Schadensinventar von 1639 wurde der Raum sodann als „Große Tafelstube“ geführt.[^5]</w:t>
+      </w:r>
+    </w:p>
+    <w:p>
+      <w:pPr>
+        <w:pStyle w:val="BodyText"/>
+      </w:pPr>
+      <w:r>
+        <w:t xml:space="preserve">[^1] Die Jahreszahl der Unterteilung: Merten, Weikersheim, o. J., S. 40; Fandrey, Weikersheim, 2010, S. 51.</w:t>
+      </w:r>
+    </w:p>
+    <w:p>
+      <w:pPr>
+        <w:pStyle w:val="BodyText"/>
+      </w:pPr>
+      <w:r>
+        <w:t xml:space="preserve">[^2] Münzenmayer/Elfgang, Schlossgarten, 1999, Abb. S. 5.</w:t>
+      </w:r>
+    </w:p>
+    <w:p>
+      <w:pPr>
+        <w:pStyle w:val="BodyText"/>
+      </w:pPr>
+      <w:r>
+        <w:t xml:space="preserve">[^3] Die Kenntnis dieses Inventars verdankt die Autorin Dinah Rottschäfer.</w:t>
+      </w:r>
+    </w:p>
+    <w:p>
+      <w:pPr>
+        <w:pStyle w:val="BodyText"/>
+      </w:pPr>
+      <w:r>
+        <w:t xml:space="preserve">[^4] Ebd.</w:t>
+      </w:r>
+    </w:p>
+    <w:p>
+      <w:pPr>
+        <w:pStyle w:val="BodyText"/>
+      </w:pPr>
+      <w:r>
+        <w:t xml:space="preserve">[^5] HZAN La 130 Bü 152, Schadensinventar von 1639. Die Kenntnis und die Transkription dieser Archivalie verdankt die Autorin Frieder Leipold. Zur Herausbildung der Tafelstube im deutschen Schlossbau der Renaissance: Hoppe, Tafelstube, 2007 (https://adw-goe.de/fileadmin/forschungsprojekte/resikom/dokumente/pdfs/HBII/S_97.pdf)</w:t>
       </w:r>
     </w:p>
     <w:p>
@@ -971,7 +971,7 @@
         <w:pStyle w:val="FirstParagraph"/>
       </w:pPr>
       <w:r>
-        <w:t xml:space="preserve">Schmales Format. Vorne links ein Hellebardier mit einem Knecht, der mit schwarzen Kugeln als Munition hantiert. Von rechts kommt dynamisch ein Reiter mit rotem Mantel, schwarzem Zylinder und möglicherweise einer Trompete im Arm ins Bild geritten. Da an der versuchten Einnahme von Gran (Eszergom) im Jahr 1594 Graf Georg Friedrich, der älteste Sohn von Graf Wolfgang II., als kaiserlicher Obrist beteiligt war,[1] darf man den Reiter im roten Mantel vermutlich mit diesem identifizieren. Sein Gesicht folgt mit hellem Teint, roten Bäckchen, hoher Stirn, Schnauzbart und fein geschwungenen Augenbrauen dem des Grafen Wolfgang auf den Deckengemälden des Rittersaals mit dem Unterschied, dass es von dunkelbraunem Haar gerahmt wird.</w:t>
+        <w:t xml:space="preserve">Schmales Format. Vorne links ein Hellebardier mit einem Knecht, der mit schwarzen Kugeln als Munition hantiert. Von rechts kommt dynamisch ein Reiter mit rotem Mantel, schwarzem Zylinder und möglicherweise einer Trompete im Arm ins Bild geritten. Da an der versuchten Einnahme von Gran (Eszergom) im Jahr 1594 Graf Georg Friedrich, der älteste Sohn von Graf Wolfgang II., als kaiserlicher Obrist beteiligt war,[^1] darf man den Reiter im roten Mantel vermutlich mit diesem identifizieren. Sein Gesicht folgt mit hellem Teint, roten Bäckchen, hoher Stirn, Schnauzbart und fein geschwungenen Augenbrauen dem des Grafen Wolfgang auf den Deckengemälden des Rittersaals mit dem Unterschied, dass es von dunkelbraunem Haar gerahmt wird.</w:t>
       </w:r>
     </w:p>
     <w:p>
@@ -987,7 +987,7 @@
         <w:pStyle w:val="BodyText"/>
       </w:pPr>
       <w:r>
-        <w:t xml:space="preserve">[1] Trentin-Meyer, Georg Friedrich von Hohenlohe, 2019, S. 90.</w:t>
+        <w:t xml:space="preserve">[^1] Trentin-Meyer, Georg Friedrich von Hohenlohe, 2019, S. 90.</w:t>
       </w:r>
     </w:p>
     <w:p>
@@ -3485,7 +3485,7 @@
         <w:pStyle w:val="BodyText"/>
       </w:pPr>
       <w:r>
-        <w:t xml:space="preserve">Am unteren Bildrand ist deutlich kleiner und einer anderen Realitätsebene angehörend eine höfisch gekleidete Frau zu sehen, der von einem Soldaten der Weg gewiesen wird. Es könnte sich hierbei um die Mutter des kinderlos verstorbenen Sohns, Magdalena von Nassau-Katzenelnbogen handeln. Sie hält in der rechten Hand einen Stieglitz, der wegen seines blutroten Kopfgefieders und goldener Flugfedern als Symbol des Opfertods Christi galt.[1] Der schwarze Salamander auf ihrer linken Brust war ein geläufiges Sinnbild der Auferstehung Christi und brachte die Hoffnung auf ein Leben nach dem Tod zum Ausdruck. Auf ihrer Schulter sitzt ein Äffchen, das an die Eitelkeit des Menschen gemahnen könnte. Hinter dem Paar geht ein Knecht mit traurigem Gesichtsausdruck.</w:t>
+        <w:t xml:space="preserve">Am unteren Bildrand ist deutlich kleiner und einer anderen Realitätsebene angehörend eine höfisch gekleidete Frau zu sehen, der von einem Soldaten der Weg gewiesen wird. Es könnte sich hierbei um die Mutter des kinderlos verstorbenen Sohns, Magdalena von Nassau-Katzenelnbogen handeln. Sie hält in der rechten Hand einen Stieglitz, der wegen seines blutroten Kopfgefieders und goldener Flugfedern als Symbol des Opfertods Christi galt.[^1] Der schwarze Salamander auf ihrer linken Brust war ein geläufiges Sinnbild der Auferstehung Christi und brachte die Hoffnung auf ein Leben nach dem Tod zum Ausdruck. Auf ihrer Schulter sitzt ein Äffchen, das an die Eitelkeit des Menschen gemahnen könnte. Hinter dem Paar geht ein Knecht mit traurigem Gesichtsausdruck.</w:t>
       </w:r>
     </w:p>
     <w:p>
@@ -3501,7 +3501,7 @@
         <w:pStyle w:val="BodyText"/>
       </w:pPr>
       <w:r>
-        <w:t xml:space="preserve">[1] http://www.rdklabor.de/wiki/Fink, allerdings ohne dass dies durch Quellen nachgewiesen werden könnte.</w:t>
+        <w:t xml:space="preserve">[^1] http://www.rdklabor.de/wiki/Fink, allerdings ohne dass dies durch Quellen nachgewiesen werden könnte.</w:t>
       </w:r>
     </w:p>
     <w:p>

</xml_diff>